<commit_message>
Updates to the documentation.
git-svn-id: http://Marc-PC/svn/Full@464 85f15e0e-5137-b144-a863-98bd542365a3
</commit_message>
<xml_diff>
--- a/trunk/base-harvest/trunk/deploy/docs/LANDIS-II Base Harvest v2.0 User Guide.docx
+++ b/trunk/base-harvest/trunk/deploy/docs/LANDIS-II Base Harvest v2.0 User Guide.docx
@@ -233,7 +233,7 @@
           <w:rPr>
             <w:noProof/>
           </w:rPr>
-          <w:t>June 13, 2011</w:t>
+          <w:t>November 18, 2011</w:t>
         </w:r>
       </w:fldSimple>
     </w:p>
@@ -6398,7 +6398,146 @@
         <w:t>a stand may not belong to more than one management area</w:t>
       </w:r>
       <w:r>
-        <w:t>.  Stands consist of multiple cells and up to 65,000 stands can be defined.</w:t>
+        <w:t xml:space="preserve">.  </w:t>
+      </w:r>
+    </w:p>
+    <w:p>
+      <w:pPr>
+        <w:pStyle w:val="textbody"/>
+      </w:pPr>
+      <w:r>
+        <w:t xml:space="preserve">Each stand must be numbered (an </w:t>
+      </w:r>
+      <w:r>
+        <w:rPr>
+          <w:b/>
+        </w:rPr>
+        <w:t>integer</w:t>
+      </w:r>
+      <w:r>
+        <w:t xml:space="preserve"> value) and an </w:t>
+      </w:r>
+      <w:r>
+        <w:rPr>
+          <w:b/>
+        </w:rPr>
+        <w:t>unlimited number</w:t>
+      </w:r>
+      <w:r>
+        <w:t xml:space="preserve"> of </w:t>
+      </w:r>
+      <w:r>
+        <w:t>stands can be defined.</w:t>
+      </w:r>
+      <w:r>
+        <w:t xml:space="preserve">  </w:t>
+      </w:r>
+      <w:r>
+        <w:rPr>
+          <w:i/>
+        </w:rPr>
+        <w:t>W</w:t>
+      </w:r>
+      <w:r>
+        <w:rPr>
+          <w:i/>
+        </w:rPr>
+        <w:t>e recommend that stand numbering be a continuous sequence of integers.</w:t>
+      </w:r>
+      <w:r>
+        <w:t xml:space="preserve">  </w:t>
+      </w:r>
+      <w:r>
+        <w:t xml:space="preserve">Stands consist of </w:t>
+      </w:r>
+      <w:r>
+        <w:t xml:space="preserve">one or more </w:t>
+      </w:r>
+      <w:r>
+        <w:t>cells</w:t>
+      </w:r>
+      <w:r>
+        <w:t xml:space="preserve">; the cells must be </w:t>
+      </w:r>
+      <w:r>
+        <w:rPr>
+          <w:b/>
+        </w:rPr>
+        <w:t>contiguous and adjacent</w:t>
+      </w:r>
+      <w:r>
+        <w:t xml:space="preserve"> following a 4-neighbor rule.</w:t>
+      </w:r>
+    </w:p>
+    <w:p>
+      <w:pPr>
+        <w:pStyle w:val="textbody"/>
+      </w:pPr>
+      <w:r>
+        <w:rPr>
+          <w:noProof/>
+        </w:rPr>
+        <w:drawing>
+          <wp:inline distT="0" distB="0" distL="0" distR="0">
+            <wp:extent cx="3412344" cy="1485900"/>
+            <wp:effectExtent l="19050" t="0" r="0" b="0"/>
+            <wp:docPr id="2" name="Picture 2"/>
+            <wp:cNvGraphicFramePr>
+              <a:graphicFrameLocks xmlns:a="http://schemas.openxmlformats.org/drawingml/2006/main" noChangeAspect="1"/>
+            </wp:cNvGraphicFramePr>
+            <a:graphic xmlns:a="http://schemas.openxmlformats.org/drawingml/2006/main">
+              <a:graphicData uri="http://schemas.openxmlformats.org/drawingml/2006/picture">
+                <pic:pic xmlns:pic="http://schemas.openxmlformats.org/drawingml/2006/picture">
+                  <pic:nvPicPr>
+                    <pic:cNvPr id="0" name="Picture 2"/>
+                    <pic:cNvPicPr>
+                      <a:picLocks noChangeAspect="1" noChangeArrowheads="1"/>
+                    </pic:cNvPicPr>
+                  </pic:nvPicPr>
+                  <pic:blipFill>
+                    <a:blip r:embed="rId8" cstate="print"/>
+                    <a:srcRect/>
+                    <a:stretch>
+                      <a:fillRect/>
+                    </a:stretch>
+                  </pic:blipFill>
+                  <pic:spPr bwMode="auto">
+                    <a:xfrm>
+                      <a:off x="0" y="0"/>
+                      <a:ext cx="3418687" cy="1488662"/>
+                    </a:xfrm>
+                    <a:prstGeom prst="rect">
+                      <a:avLst/>
+                    </a:prstGeom>
+                    <a:noFill/>
+                  </pic:spPr>
+                </pic:pic>
+              </a:graphicData>
+            </a:graphic>
+          </wp:inline>
+        </w:drawing>
+      </w:r>
+    </w:p>
+    <w:p>
+      <w:pPr>
+        <w:pStyle w:val="textbody"/>
+        <w:rPr>
+          <w:i/>
+        </w:rPr>
+      </w:pPr>
+      <w:r>
+        <w:rPr>
+          <w:b/>
+          <w:i/>
+        </w:rPr>
+        <w:lastRenderedPageBreak/>
+        <w:t>User Tips</w:t>
+      </w:r>
+      <w:r>
+        <w:rPr>
+          <w:i/>
+        </w:rPr>
+        <w:t>:  As a general rule, avoid non-active cells within stands.  Lump all your non-active areas into a single management area that remains non-active.</w:t>
       </w:r>
     </w:p>
     <w:p>
@@ -6508,7 +6647,6 @@
       </w:pPr>
       <w:bookmarkStart w:id="15" w:name="_Toc282436105"/>
       <w:r>
-        <w:lastRenderedPageBreak/>
         <w:t>Selecting Prescriptions for Harvest</w:t>
       </w:r>
       <w:bookmarkEnd w:id="15"/>
@@ -6742,6 +6880,7 @@
         </w:rPr>
       </w:pPr>
       <w:r>
+        <w:lastRenderedPageBreak/>
         <w:t xml:space="preserve">Finally, the highest ranked stand for that prescription is harvested.  The area of the stand is added to Actual Area </w:t>
       </w:r>
       <w:proofErr w:type="spellStart"/>
@@ -6840,7 +6979,6 @@
         <w:pStyle w:val="reference"/>
       </w:pPr>
       <w:r>
-        <w:lastRenderedPageBreak/>
         <w:t xml:space="preserve">He, H. S., Mladenoff, D. J., Gustafson, E. J., </w:t>
       </w:r>
       <w:proofErr w:type="spellStart"/>
@@ -20410,8 +20548,8 @@
       </w:pPr>
     </w:p>
     <w:sectPr>
-      <w:headerReference w:type="default" r:id="rId8"/>
-      <w:footerReference w:type="default" r:id="rId9"/>
+      <w:headerReference w:type="default" r:id="rId9"/>
+      <w:footerReference w:type="default" r:id="rId10"/>
       <w:pgSz w:w="12240" w:h="15840" w:code="1"/>
       <w:pgMar w:top="1627" w:right="1627" w:bottom="2707" w:left="1627" w:header="935" w:footer="720" w:gutter="0"/>
       <w:pgNumType w:start="1"/>
@@ -20490,7 +20628,7 @@
         <w:rFonts w:ascii="Arial" w:hAnsi="Arial" w:cs="Arial"/>
         <w:noProof/>
       </w:rPr>
-      <w:t>12</w:t>
+      <w:t>5</w:t>
     </w:r>
     <w:r>
       <w:rPr>

</xml_diff>

<commit_message>
Updated documentation.  Found a small error in InputParametersParser.
git-svn-id: http://Marc-PC/svn/Full@521 85f15e0e-5137-b144-a863-98bd542365a3
</commit_message>
<xml_diff>
--- a/trunk/base-harvest/trunk/deploy/docs/LANDIS-II Base Harvest v2.0 User Guide.docx
+++ b/trunk/base-harvest/trunk/deploy/docs/LANDIS-II Base Harvest v2.0 User Guide.docx
@@ -233,7 +233,7 @@
           <w:rPr>
             <w:noProof/>
           </w:rPr>
-          <w:t>December 21, 2011</w:t>
+          <w:t>January 16, 2012</w:t>
         </w:r>
       </w:fldSimple>
     </w:p>
@@ -7889,15 +7889,7 @@
         <w:t xml:space="preserve">A single repeat is necessary when performing seed tree </w:t>
       </w:r>
       <w:r>
-        <w:t xml:space="preserve">or </w:t>
-      </w:r>
-      <w:proofErr w:type="spellStart"/>
-      <w:r>
-        <w:t>shelterwood</w:t>
-      </w:r>
-      <w:proofErr w:type="spellEnd"/>
-      <w:r>
-        <w:t xml:space="preserve"> </w:t>
+        <w:t xml:space="preserve">or shelterwood </w:t>
       </w:r>
       <w:r>
         <w:t xml:space="preserve">harvests.  For example, most cohorts of a </w:t>
@@ -8036,23 +8028,7 @@
         <w:pStyle w:val="textbody"/>
       </w:pPr>
       <w:r>
-        <w:t xml:space="preserve">Multiple repeat harvests can be used to mimic selective harvesting, </w:t>
-      </w:r>
-      <w:proofErr w:type="spellStart"/>
-      <w:r>
-        <w:t>clearcutting</w:t>
-      </w:r>
-      <w:proofErr w:type="spellEnd"/>
-      <w:r>
-        <w:t xml:space="preserve">, and other </w:t>
-      </w:r>
-      <w:proofErr w:type="spellStart"/>
-      <w:r>
-        <w:t>silvicultural</w:t>
-      </w:r>
-      <w:proofErr w:type="spellEnd"/>
-      <w:r>
-        <w:t xml:space="preserve"> practices </w:t>
+        <w:t xml:space="preserve">Multiple repeat harvests can be used to mimic selective harvesting, clearcutting, and other silvicultural practices </w:t>
       </w:r>
       <w:r>
         <w:t>where</w:t>
@@ -8766,6 +8742,1369 @@
       <w:bookmarkStart w:id="66" w:name="_Ref138843898"/>
       <w:r>
         <w:lastRenderedPageBreak/>
+        <w:t>Prescription Keywords</w:t>
+      </w:r>
+    </w:p>
+    <w:p>
+      <w:pPr>
+        <w:pStyle w:val="textbody"/>
+      </w:pPr>
+      <w:r>
+        <w:t>Base Harvest expects keywords in a certain order</w:t>
+      </w:r>
+      <w:r>
+        <w:t>, although some keywords are optional</w:t>
+      </w:r>
+      <w:r>
+        <w:t xml:space="preserve">.  </w:t>
+      </w:r>
+      <w:r>
+        <w:rPr>
+          <w:i/>
+        </w:rPr>
+        <w:t>If they are not in this order, you may encounter errors.</w:t>
+      </w:r>
+      <w:r>
+        <w:t xml:space="preserve">  </w:t>
+      </w:r>
+      <w:r>
+        <w:t xml:space="preserve">See details below regarding expected values.  </w:t>
+      </w:r>
+    </w:p>
+    <w:p>
+      <w:pPr>
+        <w:pStyle w:val="textbody"/>
+      </w:pPr>
+      <w:r>
+        <w:t>The e</w:t>
+      </w:r>
+      <w:r>
+        <w:t>xpected order:</w:t>
+      </w:r>
+    </w:p>
+    <w:p>
+      <w:pPr>
+        <w:pStyle w:val="textbody"/>
+        <w:rPr>
+          <w:rFonts w:ascii="Courier" w:hAnsi="Courier"/>
+          <w:sz w:val="20"/>
+          <w:szCs w:val="20"/>
+        </w:rPr>
+      </w:pPr>
+      <w:proofErr w:type="spellStart"/>
+      <w:r>
+        <w:rPr>
+          <w:rFonts w:ascii="Courier" w:hAnsi="Courier"/>
+          <w:sz w:val="20"/>
+          <w:szCs w:val="20"/>
+        </w:rPr>
+        <w:t>StandRanking</w:t>
+      </w:r>
+      <w:proofErr w:type="spellEnd"/>
+      <w:r>
+        <w:rPr>
+          <w:rFonts w:ascii="Courier" w:hAnsi="Courier"/>
+          <w:sz w:val="20"/>
+          <w:szCs w:val="20"/>
+        </w:rPr>
+        <w:t xml:space="preserve"> </w:t>
+      </w:r>
+      <w:r>
+        <w:rPr>
+          <w:rFonts w:ascii="Courier" w:hAnsi="Courier"/>
+          <w:sz w:val="20"/>
+          <w:szCs w:val="20"/>
+        </w:rPr>
+        <w:tab/>
+      </w:r>
+      <w:r>
+        <w:rPr>
+          <w:rFonts w:ascii="Courier" w:hAnsi="Courier"/>
+          <w:sz w:val="20"/>
+          <w:szCs w:val="20"/>
+        </w:rPr>
+        <w:tab/>
+      </w:r>
+      <w:r>
+        <w:rPr>
+          <w:rFonts w:ascii="Courier" w:hAnsi="Courier"/>
+          <w:sz w:val="20"/>
+          <w:szCs w:val="20"/>
+        </w:rPr>
+        <w:tab/>
+      </w:r>
+      <w:r>
+        <w:rPr>
+          <w:rFonts w:ascii="Courier" w:hAnsi="Courier"/>
+          <w:sz w:val="20"/>
+          <w:szCs w:val="20"/>
+        </w:rPr>
+        <w:tab/>
+      </w:r>
+      <w:r>
+        <w:rPr>
+          <w:rFonts w:ascii="Courier" w:hAnsi="Courier"/>
+          <w:sz w:val="20"/>
+          <w:szCs w:val="20"/>
+        </w:rPr>
+        <w:tab/>
+        <w:t xml:space="preserve">&lt;&lt; </w:t>
+      </w:r>
+      <w:r>
+        <w:rPr>
+          <w:rFonts w:ascii="Courier" w:hAnsi="Courier"/>
+          <w:b/>
+          <w:sz w:val="20"/>
+          <w:szCs w:val="20"/>
+        </w:rPr>
+        <w:t>Required</w:t>
+      </w:r>
+    </w:p>
+    <w:p>
+      <w:pPr>
+        <w:pStyle w:val="textbody"/>
+        <w:rPr>
+          <w:rFonts w:ascii="Courier" w:hAnsi="Courier"/>
+          <w:sz w:val="20"/>
+          <w:szCs w:val="20"/>
+        </w:rPr>
+      </w:pPr>
+      <w:proofErr w:type="spellStart"/>
+      <w:r>
+        <w:rPr>
+          <w:rFonts w:ascii="Courier" w:hAnsi="Courier"/>
+          <w:sz w:val="20"/>
+          <w:szCs w:val="20"/>
+        </w:rPr>
+        <w:t>MinimumAge</w:t>
+      </w:r>
+      <w:proofErr w:type="spellEnd"/>
+      <w:r>
+        <w:rPr>
+          <w:rFonts w:ascii="Courier" w:hAnsi="Courier"/>
+          <w:sz w:val="20"/>
+          <w:szCs w:val="20"/>
+        </w:rPr>
+        <w:t xml:space="preserve"> </w:t>
+      </w:r>
+      <w:r>
+        <w:rPr>
+          <w:rFonts w:ascii="Courier" w:hAnsi="Courier"/>
+          <w:sz w:val="20"/>
+          <w:szCs w:val="20"/>
+        </w:rPr>
+        <w:tab/>
+      </w:r>
+      <w:r>
+        <w:rPr>
+          <w:rFonts w:ascii="Courier" w:hAnsi="Courier"/>
+          <w:sz w:val="20"/>
+          <w:szCs w:val="20"/>
+        </w:rPr>
+        <w:tab/>
+      </w:r>
+      <w:r>
+        <w:rPr>
+          <w:rFonts w:ascii="Courier" w:hAnsi="Courier"/>
+          <w:sz w:val="20"/>
+          <w:szCs w:val="20"/>
+        </w:rPr>
+        <w:tab/>
+      </w:r>
+      <w:r>
+        <w:rPr>
+          <w:rFonts w:ascii="Courier" w:hAnsi="Courier"/>
+          <w:sz w:val="20"/>
+          <w:szCs w:val="20"/>
+        </w:rPr>
+        <w:tab/>
+      </w:r>
+      <w:r>
+        <w:rPr>
+          <w:rFonts w:ascii="Courier" w:hAnsi="Courier"/>
+          <w:sz w:val="20"/>
+          <w:szCs w:val="20"/>
+        </w:rPr>
+        <w:tab/>
+        <w:t>&lt;&lt; Optional</w:t>
+      </w:r>
+    </w:p>
+    <w:p>
+      <w:pPr>
+        <w:pStyle w:val="textbody"/>
+        <w:rPr>
+          <w:rFonts w:ascii="Courier" w:hAnsi="Courier"/>
+          <w:sz w:val="20"/>
+          <w:szCs w:val="20"/>
+        </w:rPr>
+      </w:pPr>
+      <w:proofErr w:type="spellStart"/>
+      <w:r>
+        <w:rPr>
+          <w:rFonts w:ascii="Courier" w:hAnsi="Courier"/>
+          <w:sz w:val="20"/>
+          <w:szCs w:val="20"/>
+        </w:rPr>
+        <w:t>MaximumAge</w:t>
+      </w:r>
+      <w:proofErr w:type="spellEnd"/>
+      <w:r>
+        <w:rPr>
+          <w:rFonts w:ascii="Courier" w:hAnsi="Courier"/>
+          <w:sz w:val="20"/>
+          <w:szCs w:val="20"/>
+        </w:rPr>
+        <w:t xml:space="preserve"> </w:t>
+      </w:r>
+      <w:r>
+        <w:rPr>
+          <w:rFonts w:ascii="Courier" w:hAnsi="Courier"/>
+          <w:sz w:val="20"/>
+          <w:szCs w:val="20"/>
+        </w:rPr>
+        <w:tab/>
+      </w:r>
+      <w:r>
+        <w:rPr>
+          <w:rFonts w:ascii="Courier" w:hAnsi="Courier"/>
+          <w:sz w:val="20"/>
+          <w:szCs w:val="20"/>
+        </w:rPr>
+        <w:tab/>
+      </w:r>
+      <w:r>
+        <w:rPr>
+          <w:rFonts w:ascii="Courier" w:hAnsi="Courier"/>
+          <w:sz w:val="20"/>
+          <w:szCs w:val="20"/>
+        </w:rPr>
+        <w:tab/>
+      </w:r>
+      <w:r>
+        <w:rPr>
+          <w:rFonts w:ascii="Courier" w:hAnsi="Courier"/>
+          <w:sz w:val="20"/>
+          <w:szCs w:val="20"/>
+        </w:rPr>
+        <w:tab/>
+      </w:r>
+      <w:r>
+        <w:rPr>
+          <w:rFonts w:ascii="Courier" w:hAnsi="Courier"/>
+          <w:sz w:val="20"/>
+          <w:szCs w:val="20"/>
+        </w:rPr>
+        <w:tab/>
+        <w:t>&lt;&lt; Optional</w:t>
+      </w:r>
+    </w:p>
+    <w:p>
+      <w:pPr>
+        <w:pStyle w:val="textbody"/>
+        <w:rPr>
+          <w:rFonts w:ascii="Courier" w:hAnsi="Courier"/>
+          <w:sz w:val="20"/>
+          <w:szCs w:val="20"/>
+        </w:rPr>
+      </w:pPr>
+      <w:proofErr w:type="spellStart"/>
+      <w:r>
+        <w:rPr>
+          <w:rFonts w:ascii="Courier" w:hAnsi="Courier"/>
+          <w:sz w:val="20"/>
+          <w:szCs w:val="20"/>
+        </w:rPr>
+        <w:t>StandAdjacency</w:t>
+      </w:r>
+      <w:proofErr w:type="spellEnd"/>
+      <w:r>
+        <w:rPr>
+          <w:rFonts w:ascii="Courier" w:hAnsi="Courier"/>
+          <w:sz w:val="20"/>
+          <w:szCs w:val="20"/>
+        </w:rPr>
+        <w:t xml:space="preserve"> </w:t>
+      </w:r>
+      <w:r>
+        <w:rPr>
+          <w:rFonts w:ascii="Courier" w:hAnsi="Courier"/>
+          <w:sz w:val="20"/>
+          <w:szCs w:val="20"/>
+        </w:rPr>
+        <w:tab/>
+      </w:r>
+      <w:r>
+        <w:rPr>
+          <w:rFonts w:ascii="Courier" w:hAnsi="Courier"/>
+          <w:sz w:val="20"/>
+          <w:szCs w:val="20"/>
+        </w:rPr>
+        <w:tab/>
+      </w:r>
+      <w:r>
+        <w:rPr>
+          <w:rFonts w:ascii="Courier" w:hAnsi="Courier"/>
+          <w:sz w:val="20"/>
+          <w:szCs w:val="20"/>
+        </w:rPr>
+        <w:tab/>
+      </w:r>
+      <w:r>
+        <w:rPr>
+          <w:rFonts w:ascii="Courier" w:hAnsi="Courier"/>
+          <w:sz w:val="20"/>
+          <w:szCs w:val="20"/>
+        </w:rPr>
+        <w:tab/>
+        <w:t>&lt;&lt; Optional</w:t>
+      </w:r>
+    </w:p>
+    <w:p>
+      <w:pPr>
+        <w:pStyle w:val="textbody"/>
+        <w:rPr>
+          <w:rFonts w:ascii="Courier" w:hAnsi="Courier"/>
+          <w:sz w:val="20"/>
+          <w:szCs w:val="20"/>
+        </w:rPr>
+      </w:pPr>
+      <w:proofErr w:type="spellStart"/>
+      <w:r>
+        <w:rPr>
+          <w:rFonts w:ascii="Courier" w:hAnsi="Courier"/>
+          <w:sz w:val="20"/>
+          <w:szCs w:val="20"/>
+        </w:rPr>
+        <w:t>AdjacencyType</w:t>
+      </w:r>
+      <w:proofErr w:type="spellEnd"/>
+      <w:r>
+        <w:rPr>
+          <w:rFonts w:ascii="Courier" w:hAnsi="Courier"/>
+          <w:sz w:val="20"/>
+          <w:szCs w:val="20"/>
+        </w:rPr>
+        <w:t xml:space="preserve"> </w:t>
+      </w:r>
+      <w:r>
+        <w:rPr>
+          <w:rFonts w:ascii="Courier" w:hAnsi="Courier"/>
+          <w:sz w:val="20"/>
+          <w:szCs w:val="20"/>
+        </w:rPr>
+        <w:tab/>
+      </w:r>
+      <w:r>
+        <w:rPr>
+          <w:rFonts w:ascii="Courier" w:hAnsi="Courier"/>
+          <w:sz w:val="20"/>
+          <w:szCs w:val="20"/>
+        </w:rPr>
+        <w:tab/>
+      </w:r>
+      <w:r>
+        <w:rPr>
+          <w:rFonts w:ascii="Courier" w:hAnsi="Courier"/>
+          <w:sz w:val="20"/>
+          <w:szCs w:val="20"/>
+        </w:rPr>
+        <w:tab/>
+      </w:r>
+      <w:r>
+        <w:rPr>
+          <w:rFonts w:ascii="Courier" w:hAnsi="Courier"/>
+          <w:sz w:val="20"/>
+          <w:szCs w:val="20"/>
+        </w:rPr>
+        <w:tab/>
+      </w:r>
+      <w:r>
+        <w:rPr>
+          <w:rFonts w:ascii="Courier" w:hAnsi="Courier"/>
+          <w:sz w:val="20"/>
+          <w:szCs w:val="20"/>
+        </w:rPr>
+        <w:tab/>
+        <w:t xml:space="preserve">&lt;&lt;Optional </w:t>
+      </w:r>
+    </w:p>
+    <w:p>
+      <w:pPr>
+        <w:pStyle w:val="textbody"/>
+        <w:rPr>
+          <w:rFonts w:ascii="Courier" w:hAnsi="Courier"/>
+          <w:sz w:val="20"/>
+          <w:szCs w:val="20"/>
+        </w:rPr>
+      </w:pPr>
+      <w:proofErr w:type="spellStart"/>
+      <w:r>
+        <w:rPr>
+          <w:rFonts w:ascii="Courier" w:hAnsi="Courier"/>
+          <w:sz w:val="20"/>
+          <w:szCs w:val="20"/>
+        </w:rPr>
+        <w:t>AdjacencyNeighborSetAside</w:t>
+      </w:r>
+      <w:proofErr w:type="spellEnd"/>
+      <w:r>
+        <w:rPr>
+          <w:rFonts w:ascii="Courier" w:hAnsi="Courier"/>
+          <w:sz w:val="20"/>
+          <w:szCs w:val="20"/>
+        </w:rPr>
+        <w:t xml:space="preserve"> </w:t>
+      </w:r>
+      <w:r>
+        <w:rPr>
+          <w:rFonts w:ascii="Courier" w:hAnsi="Courier"/>
+          <w:sz w:val="20"/>
+          <w:szCs w:val="20"/>
+        </w:rPr>
+        <w:tab/>
+      </w:r>
+      <w:r>
+        <w:rPr>
+          <w:rFonts w:ascii="Courier" w:hAnsi="Courier"/>
+          <w:sz w:val="20"/>
+          <w:szCs w:val="20"/>
+        </w:rPr>
+        <w:tab/>
+      </w:r>
+      <w:r>
+        <w:rPr>
+          <w:rFonts w:ascii="Courier" w:hAnsi="Courier"/>
+          <w:sz w:val="20"/>
+          <w:szCs w:val="20"/>
+        </w:rPr>
+        <w:tab/>
+        <w:t>&lt;&lt; Optional</w:t>
+      </w:r>
+    </w:p>
+    <w:p>
+      <w:pPr>
+        <w:pStyle w:val="textbody"/>
+        <w:rPr>
+          <w:rFonts w:ascii="Courier" w:hAnsi="Courier"/>
+          <w:sz w:val="20"/>
+          <w:szCs w:val="20"/>
+        </w:rPr>
+      </w:pPr>
+      <w:proofErr w:type="spellStart"/>
+      <w:r>
+        <w:rPr>
+          <w:rFonts w:ascii="Courier" w:hAnsi="Courier"/>
+          <w:sz w:val="20"/>
+          <w:szCs w:val="20"/>
+        </w:rPr>
+        <w:t>Minimum</w:t>
+      </w:r>
+      <w:r>
+        <w:rPr>
+          <w:rFonts w:ascii="Courier" w:hAnsi="Courier"/>
+          <w:sz w:val="20"/>
+          <w:szCs w:val="20"/>
+        </w:rPr>
+        <w:t>TimeSinceLastHarvest</w:t>
+      </w:r>
+      <w:proofErr w:type="spellEnd"/>
+      <w:r>
+        <w:rPr>
+          <w:rFonts w:ascii="Courier" w:hAnsi="Courier"/>
+          <w:sz w:val="20"/>
+          <w:szCs w:val="20"/>
+        </w:rPr>
+        <w:tab/>
+      </w:r>
+      <w:r>
+        <w:rPr>
+          <w:rFonts w:ascii="Courier" w:hAnsi="Courier"/>
+          <w:sz w:val="20"/>
+          <w:szCs w:val="20"/>
+        </w:rPr>
+        <w:tab/>
+        <w:t>&lt;&lt; Optional</w:t>
+      </w:r>
+    </w:p>
+    <w:p>
+      <w:pPr>
+        <w:pStyle w:val="textbody"/>
+        <w:rPr>
+          <w:rFonts w:ascii="Courier" w:hAnsi="Courier"/>
+          <w:sz w:val="20"/>
+          <w:szCs w:val="20"/>
+        </w:rPr>
+      </w:pPr>
+      <w:proofErr w:type="spellStart"/>
+      <w:r>
+        <w:rPr>
+          <w:rFonts w:ascii="Courier" w:hAnsi="Courier"/>
+          <w:sz w:val="20"/>
+          <w:szCs w:val="20"/>
+        </w:rPr>
+        <w:t>ForestTypeTable</w:t>
+      </w:r>
+      <w:proofErr w:type="spellEnd"/>
+      <w:r>
+        <w:rPr>
+          <w:rFonts w:ascii="Courier" w:hAnsi="Courier"/>
+          <w:sz w:val="20"/>
+          <w:szCs w:val="20"/>
+        </w:rPr>
+        <w:t xml:space="preserve"> </w:t>
+      </w:r>
+      <w:r>
+        <w:rPr>
+          <w:rFonts w:ascii="Courier" w:hAnsi="Courier"/>
+          <w:sz w:val="20"/>
+          <w:szCs w:val="20"/>
+        </w:rPr>
+        <w:tab/>
+      </w:r>
+      <w:r>
+        <w:rPr>
+          <w:rFonts w:ascii="Courier" w:hAnsi="Courier"/>
+          <w:sz w:val="20"/>
+          <w:szCs w:val="20"/>
+        </w:rPr>
+        <w:tab/>
+      </w:r>
+      <w:r>
+        <w:rPr>
+          <w:rFonts w:ascii="Courier" w:hAnsi="Courier"/>
+          <w:sz w:val="20"/>
+          <w:szCs w:val="20"/>
+        </w:rPr>
+        <w:tab/>
+      </w:r>
+      <w:r>
+        <w:rPr>
+          <w:rFonts w:ascii="Courier" w:hAnsi="Courier"/>
+          <w:sz w:val="20"/>
+          <w:szCs w:val="20"/>
+        </w:rPr>
+        <w:tab/>
+        <w:t>&lt;&lt; Optional</w:t>
+      </w:r>
+    </w:p>
+    <w:p>
+      <w:pPr>
+        <w:pStyle w:val="textbody"/>
+        <w:rPr>
+          <w:rFonts w:ascii="Courier" w:hAnsi="Courier"/>
+          <w:sz w:val="20"/>
+          <w:szCs w:val="20"/>
+        </w:rPr>
+      </w:pPr>
+      <w:proofErr w:type="spellStart"/>
+      <w:r>
+        <w:rPr>
+          <w:rFonts w:ascii="Courier" w:hAnsi="Courier"/>
+          <w:sz w:val="20"/>
+          <w:szCs w:val="20"/>
+        </w:rPr>
+        <w:t>SiteSelection</w:t>
+      </w:r>
+      <w:proofErr w:type="spellEnd"/>
+      <w:r>
+        <w:rPr>
+          <w:rFonts w:ascii="Courier" w:hAnsi="Courier"/>
+          <w:sz w:val="20"/>
+          <w:szCs w:val="20"/>
+        </w:rPr>
+        <w:t xml:space="preserve"> </w:t>
+      </w:r>
+      <w:r>
+        <w:rPr>
+          <w:rFonts w:ascii="Courier" w:hAnsi="Courier"/>
+          <w:sz w:val="20"/>
+          <w:szCs w:val="20"/>
+        </w:rPr>
+        <w:tab/>
+      </w:r>
+      <w:r>
+        <w:rPr>
+          <w:rFonts w:ascii="Courier" w:hAnsi="Courier"/>
+          <w:sz w:val="20"/>
+          <w:szCs w:val="20"/>
+        </w:rPr>
+        <w:tab/>
+      </w:r>
+      <w:r>
+        <w:rPr>
+          <w:rFonts w:ascii="Courier" w:hAnsi="Courier"/>
+          <w:sz w:val="20"/>
+          <w:szCs w:val="20"/>
+        </w:rPr>
+        <w:tab/>
+      </w:r>
+      <w:r>
+        <w:rPr>
+          <w:rFonts w:ascii="Courier" w:hAnsi="Courier"/>
+          <w:sz w:val="20"/>
+          <w:szCs w:val="20"/>
+        </w:rPr>
+        <w:tab/>
+      </w:r>
+      <w:r>
+        <w:rPr>
+          <w:rFonts w:ascii="Courier" w:hAnsi="Courier"/>
+          <w:sz w:val="20"/>
+          <w:szCs w:val="20"/>
+        </w:rPr>
+        <w:tab/>
+        <w:t xml:space="preserve">&lt;&lt; </w:t>
+      </w:r>
+      <w:r>
+        <w:rPr>
+          <w:rFonts w:ascii="Courier" w:hAnsi="Courier"/>
+          <w:b/>
+          <w:sz w:val="20"/>
+          <w:szCs w:val="20"/>
+        </w:rPr>
+        <w:t>Required</w:t>
+      </w:r>
+    </w:p>
+    <w:p>
+      <w:pPr>
+        <w:pStyle w:val="textbody"/>
+        <w:rPr>
+          <w:rFonts w:ascii="Courier" w:hAnsi="Courier"/>
+          <w:sz w:val="20"/>
+          <w:szCs w:val="20"/>
+        </w:rPr>
+      </w:pPr>
+      <w:proofErr w:type="spellStart"/>
+      <w:r>
+        <w:rPr>
+          <w:rFonts w:ascii="Courier" w:hAnsi="Courier"/>
+          <w:sz w:val="20"/>
+          <w:szCs w:val="20"/>
+        </w:rPr>
+        <w:t>MinTimeSinceDamage</w:t>
+      </w:r>
+      <w:proofErr w:type="spellEnd"/>
+      <w:r>
+        <w:rPr>
+          <w:rFonts w:ascii="Courier" w:hAnsi="Courier"/>
+          <w:sz w:val="20"/>
+          <w:szCs w:val="20"/>
+        </w:rPr>
+        <w:tab/>
+      </w:r>
+      <w:r>
+        <w:rPr>
+          <w:rFonts w:ascii="Courier" w:hAnsi="Courier"/>
+          <w:sz w:val="20"/>
+          <w:szCs w:val="20"/>
+        </w:rPr>
+        <w:tab/>
+      </w:r>
+      <w:r>
+        <w:rPr>
+          <w:rFonts w:ascii="Courier" w:hAnsi="Courier"/>
+          <w:sz w:val="20"/>
+          <w:szCs w:val="20"/>
+        </w:rPr>
+        <w:tab/>
+      </w:r>
+      <w:r>
+        <w:rPr>
+          <w:rFonts w:ascii="Courier" w:hAnsi="Courier"/>
+          <w:sz w:val="20"/>
+          <w:szCs w:val="20"/>
+        </w:rPr>
+        <w:tab/>
+        <w:t>&lt;&lt; Optional</w:t>
+      </w:r>
+    </w:p>
+    <w:p>
+      <w:pPr>
+        <w:pStyle w:val="textbody"/>
+        <w:rPr>
+          <w:rFonts w:ascii="Courier" w:hAnsi="Courier"/>
+          <w:sz w:val="20"/>
+          <w:szCs w:val="20"/>
+        </w:rPr>
+      </w:pPr>
+      <w:proofErr w:type="spellStart"/>
+      <w:r>
+        <w:rPr>
+          <w:rFonts w:ascii="Courier" w:hAnsi="Courier"/>
+          <w:sz w:val="20"/>
+          <w:szCs w:val="20"/>
+        </w:rPr>
+        <w:t>PreventEstablishment</w:t>
+      </w:r>
+      <w:proofErr w:type="spellEnd"/>
+      <w:r>
+        <w:rPr>
+          <w:rFonts w:ascii="Courier" w:hAnsi="Courier"/>
+          <w:sz w:val="20"/>
+          <w:szCs w:val="20"/>
+        </w:rPr>
+        <w:tab/>
+      </w:r>
+      <w:r>
+        <w:rPr>
+          <w:rFonts w:ascii="Courier" w:hAnsi="Courier"/>
+          <w:sz w:val="20"/>
+          <w:szCs w:val="20"/>
+        </w:rPr>
+        <w:tab/>
+      </w:r>
+      <w:r>
+        <w:rPr>
+          <w:rFonts w:ascii="Courier" w:hAnsi="Courier"/>
+          <w:sz w:val="20"/>
+          <w:szCs w:val="20"/>
+        </w:rPr>
+        <w:tab/>
+      </w:r>
+      <w:r>
+        <w:rPr>
+          <w:rFonts w:ascii="Courier" w:hAnsi="Courier"/>
+          <w:sz w:val="20"/>
+          <w:szCs w:val="20"/>
+        </w:rPr>
+        <w:tab/>
+        <w:t>&lt;&lt; Optional</w:t>
+      </w:r>
+    </w:p>
+    <w:p>
+      <w:pPr>
+        <w:pStyle w:val="textbody"/>
+        <w:rPr>
+          <w:rFonts w:ascii="Courier" w:hAnsi="Courier"/>
+          <w:sz w:val="20"/>
+          <w:szCs w:val="20"/>
+        </w:rPr>
+      </w:pPr>
+      <w:proofErr w:type="spellStart"/>
+      <w:r>
+        <w:rPr>
+          <w:rFonts w:ascii="Courier" w:hAnsi="Courier"/>
+          <w:sz w:val="20"/>
+          <w:szCs w:val="20"/>
+        </w:rPr>
+        <w:t>CohortsRemoved</w:t>
+      </w:r>
+      <w:proofErr w:type="spellEnd"/>
+      <w:r>
+        <w:rPr>
+          <w:rFonts w:ascii="Courier" w:hAnsi="Courier"/>
+          <w:sz w:val="20"/>
+          <w:szCs w:val="20"/>
+        </w:rPr>
+        <w:t xml:space="preserve"> </w:t>
+      </w:r>
+      <w:r>
+        <w:rPr>
+          <w:rFonts w:ascii="Courier" w:hAnsi="Courier"/>
+          <w:sz w:val="20"/>
+          <w:szCs w:val="20"/>
+        </w:rPr>
+        <w:tab/>
+      </w:r>
+      <w:r>
+        <w:rPr>
+          <w:rFonts w:ascii="Courier" w:hAnsi="Courier"/>
+          <w:sz w:val="20"/>
+          <w:szCs w:val="20"/>
+        </w:rPr>
+        <w:tab/>
+      </w:r>
+      <w:r>
+        <w:rPr>
+          <w:rFonts w:ascii="Courier" w:hAnsi="Courier"/>
+          <w:sz w:val="20"/>
+          <w:szCs w:val="20"/>
+        </w:rPr>
+        <w:tab/>
+      </w:r>
+      <w:r>
+        <w:rPr>
+          <w:rFonts w:ascii="Courier" w:hAnsi="Courier"/>
+          <w:sz w:val="20"/>
+          <w:szCs w:val="20"/>
+        </w:rPr>
+        <w:tab/>
+        <w:t xml:space="preserve">&lt;&lt; </w:t>
+      </w:r>
+      <w:r>
+        <w:rPr>
+          <w:rFonts w:ascii="Courier" w:hAnsi="Courier"/>
+          <w:b/>
+          <w:sz w:val="20"/>
+          <w:szCs w:val="20"/>
+        </w:rPr>
+        <w:t>Required</w:t>
+      </w:r>
+    </w:p>
+    <w:p>
+      <w:pPr>
+        <w:pStyle w:val="textbody"/>
+        <w:rPr>
+          <w:rFonts w:ascii="Courier" w:hAnsi="Courier"/>
+          <w:sz w:val="20"/>
+          <w:szCs w:val="20"/>
+        </w:rPr>
+      </w:pPr>
+      <w:r>
+        <w:rPr>
+          <w:rFonts w:ascii="Courier" w:hAnsi="Courier"/>
+          <w:sz w:val="20"/>
+          <w:szCs w:val="20"/>
+        </w:rPr>
+        <w:t>Plant</w:t>
+      </w:r>
+      <w:r>
+        <w:rPr>
+          <w:rFonts w:ascii="Courier" w:hAnsi="Courier"/>
+          <w:sz w:val="20"/>
+          <w:szCs w:val="20"/>
+        </w:rPr>
+        <w:tab/>
+      </w:r>
+      <w:r>
+        <w:rPr>
+          <w:rFonts w:ascii="Courier" w:hAnsi="Courier"/>
+          <w:sz w:val="20"/>
+          <w:szCs w:val="20"/>
+        </w:rPr>
+        <w:tab/>
+      </w:r>
+      <w:r>
+        <w:rPr>
+          <w:rFonts w:ascii="Courier" w:hAnsi="Courier"/>
+          <w:sz w:val="20"/>
+          <w:szCs w:val="20"/>
+        </w:rPr>
+        <w:tab/>
+      </w:r>
+      <w:r>
+        <w:rPr>
+          <w:rFonts w:ascii="Courier" w:hAnsi="Courier"/>
+          <w:sz w:val="20"/>
+          <w:szCs w:val="20"/>
+        </w:rPr>
+        <w:tab/>
+      </w:r>
+      <w:r>
+        <w:rPr>
+          <w:rFonts w:ascii="Courier" w:hAnsi="Courier"/>
+          <w:sz w:val="20"/>
+          <w:szCs w:val="20"/>
+        </w:rPr>
+        <w:tab/>
+      </w:r>
+      <w:r>
+        <w:rPr>
+          <w:rFonts w:ascii="Courier" w:hAnsi="Courier"/>
+          <w:sz w:val="20"/>
+          <w:szCs w:val="20"/>
+        </w:rPr>
+        <w:tab/>
+        <w:t>&lt;&lt; Optional</w:t>
+      </w:r>
+    </w:p>
+    <w:p>
+      <w:pPr>
+        <w:pStyle w:val="textbody"/>
+        <w:rPr>
+          <w:rFonts w:ascii="Courier" w:hAnsi="Courier"/>
+          <w:sz w:val="20"/>
+          <w:szCs w:val="20"/>
+        </w:rPr>
+      </w:pPr>
+      <w:proofErr w:type="spellStart"/>
+      <w:r>
+        <w:rPr>
+          <w:rFonts w:ascii="Courier" w:hAnsi="Courier"/>
+          <w:sz w:val="20"/>
+          <w:szCs w:val="20"/>
+        </w:rPr>
+        <w:t>SingleRepeat</w:t>
+      </w:r>
+      <w:proofErr w:type="spellEnd"/>
+      <w:r>
+        <w:rPr>
+          <w:rFonts w:ascii="Courier" w:hAnsi="Courier"/>
+          <w:sz w:val="20"/>
+          <w:szCs w:val="20"/>
+        </w:rPr>
+        <w:tab/>
+      </w:r>
+      <w:r>
+        <w:rPr>
+          <w:rFonts w:ascii="Courier" w:hAnsi="Courier"/>
+          <w:sz w:val="20"/>
+          <w:szCs w:val="20"/>
+        </w:rPr>
+        <w:tab/>
+      </w:r>
+      <w:r>
+        <w:rPr>
+          <w:rFonts w:ascii="Courier" w:hAnsi="Courier"/>
+          <w:sz w:val="20"/>
+          <w:szCs w:val="20"/>
+        </w:rPr>
+        <w:tab/>
+      </w:r>
+      <w:r>
+        <w:rPr>
+          <w:rFonts w:ascii="Courier" w:hAnsi="Courier"/>
+          <w:sz w:val="20"/>
+          <w:szCs w:val="20"/>
+        </w:rPr>
+        <w:tab/>
+      </w:r>
+      <w:r>
+        <w:rPr>
+          <w:rFonts w:ascii="Courier" w:hAnsi="Courier"/>
+          <w:sz w:val="20"/>
+          <w:szCs w:val="20"/>
+        </w:rPr>
+        <w:tab/>
+        <w:t>&lt;&lt; Optional</w:t>
+      </w:r>
+    </w:p>
+    <w:p>
+      <w:pPr>
+        <w:pStyle w:val="textbody"/>
+        <w:rPr>
+          <w:rFonts w:ascii="Courier" w:hAnsi="Courier"/>
+          <w:sz w:val="20"/>
+          <w:szCs w:val="20"/>
+        </w:rPr>
+      </w:pPr>
+      <w:proofErr w:type="spellStart"/>
+      <w:r>
+        <w:rPr>
+          <w:rFonts w:ascii="Courier" w:hAnsi="Courier"/>
+          <w:sz w:val="20"/>
+          <w:szCs w:val="20"/>
+        </w:rPr>
+        <w:t>MultipleRepeat</w:t>
+      </w:r>
+      <w:proofErr w:type="spellEnd"/>
+      <w:r>
+        <w:rPr>
+          <w:rFonts w:ascii="Courier" w:hAnsi="Courier"/>
+          <w:sz w:val="20"/>
+          <w:szCs w:val="20"/>
+        </w:rPr>
+        <w:tab/>
+      </w:r>
+      <w:r>
+        <w:rPr>
+          <w:rFonts w:ascii="Courier" w:hAnsi="Courier"/>
+          <w:sz w:val="20"/>
+          <w:szCs w:val="20"/>
+        </w:rPr>
+        <w:tab/>
+      </w:r>
+      <w:r>
+        <w:rPr>
+          <w:rFonts w:ascii="Courier" w:hAnsi="Courier"/>
+          <w:sz w:val="20"/>
+          <w:szCs w:val="20"/>
+        </w:rPr>
+        <w:tab/>
+      </w:r>
+      <w:r>
+        <w:rPr>
+          <w:rFonts w:ascii="Courier" w:hAnsi="Courier"/>
+          <w:sz w:val="20"/>
+          <w:szCs w:val="20"/>
+        </w:rPr>
+        <w:tab/>
+      </w:r>
+      <w:r>
+        <w:rPr>
+          <w:rFonts w:ascii="Courier" w:hAnsi="Courier"/>
+          <w:sz w:val="20"/>
+          <w:szCs w:val="20"/>
+        </w:rPr>
+        <w:tab/>
+        <w:t>&lt;&lt; Optional</w:t>
+      </w:r>
+    </w:p>
+    <w:p>
+      <w:pPr>
+        <w:pStyle w:val="Heading3"/>
+      </w:pPr>
+      <w:bookmarkStart w:id="67" w:name="_Toc282436138"/>
+      <w:proofErr w:type="spellStart"/>
+      <w:r>
+        <w:t>StandRanking</w:t>
+      </w:r>
+      <w:bookmarkEnd w:id="67"/>
+      <w:proofErr w:type="spellEnd"/>
+    </w:p>
+    <w:p>
+      <w:pPr>
+        <w:pStyle w:val="textbody"/>
+      </w:pPr>
+      <w:r>
+        <w:t xml:space="preserve">This parameter indicates which method to use to rank the stands in a management area.  Valid values are </w:t>
+      </w:r>
+      <w:r>
+        <w:rPr>
+          <w:rFonts w:ascii="Courier New" w:hAnsi="Courier New" w:cs="Courier New"/>
+          <w:sz w:val="20"/>
+          <w:szCs w:val="20"/>
+        </w:rPr>
+        <w:t>"Economic"</w:t>
+      </w:r>
+      <w:r>
+        <w:t xml:space="preserve">, </w:t>
+      </w:r>
+      <w:r>
+        <w:rPr>
+          <w:rFonts w:ascii="Courier New" w:hAnsi="Courier New" w:cs="Courier New"/>
+          <w:sz w:val="20"/>
+          <w:szCs w:val="20"/>
+        </w:rPr>
+        <w:t>"</w:t>
+      </w:r>
+      <w:proofErr w:type="spellStart"/>
+      <w:r>
+        <w:rPr>
+          <w:rFonts w:ascii="Courier New" w:hAnsi="Courier New" w:cs="Courier New"/>
+          <w:sz w:val="20"/>
+          <w:szCs w:val="20"/>
+        </w:rPr>
+        <w:t>MaxCohortAge</w:t>
+      </w:r>
+      <w:proofErr w:type="spellEnd"/>
+      <w:r>
+        <w:rPr>
+          <w:rFonts w:ascii="Courier New" w:hAnsi="Courier New" w:cs="Courier New"/>
+          <w:sz w:val="20"/>
+          <w:szCs w:val="20"/>
+        </w:rPr>
+        <w:t>"</w:t>
+      </w:r>
+      <w:r>
+        <w:t xml:space="preserve">, </w:t>
+      </w:r>
+      <w:r>
+        <w:rPr>
+          <w:rFonts w:ascii="Courier New" w:hAnsi="Courier New" w:cs="Courier New"/>
+          <w:sz w:val="20"/>
+          <w:szCs w:val="20"/>
+        </w:rPr>
+        <w:t>"</w:t>
+      </w:r>
+      <w:proofErr w:type="spellStart"/>
+      <w:r>
+        <w:rPr>
+          <w:rFonts w:ascii="Courier New" w:hAnsi="Courier New" w:cs="Courier New"/>
+          <w:sz w:val="20"/>
+          <w:szCs w:val="20"/>
+        </w:rPr>
+        <w:t>RegulateAges</w:t>
+      </w:r>
+      <w:proofErr w:type="spellEnd"/>
+      <w:r>
+        <w:rPr>
+          <w:rFonts w:ascii="Courier New" w:hAnsi="Courier New" w:cs="Courier New"/>
+          <w:sz w:val="20"/>
+          <w:szCs w:val="20"/>
+        </w:rPr>
+        <w:t>"</w:t>
+      </w:r>
+      <w:r>
+        <w:t xml:space="preserve"> and </w:t>
+      </w:r>
+      <w:r>
+        <w:rPr>
+          <w:rFonts w:ascii="Courier New" w:hAnsi="Courier New" w:cs="Courier New"/>
+          <w:sz w:val="20"/>
+          <w:szCs w:val="20"/>
+        </w:rPr>
+        <w:t>"Random"</w:t>
+      </w:r>
+      <w:r>
+        <w:t>.</w:t>
+      </w:r>
+    </w:p>
+    <w:p>
+      <w:pPr>
+        <w:pStyle w:val="Heading3"/>
+      </w:pPr>
+      <w:bookmarkStart w:id="68" w:name="_Toc282436139"/>
+      <w:r>
+        <w:t>Economic Rank Table</w:t>
+      </w:r>
+      <w:bookmarkEnd w:id="68"/>
+    </w:p>
+    <w:p>
+      <w:pPr>
+        <w:pStyle w:val="textbody"/>
+      </w:pPr>
+      <w:r>
+        <w:t xml:space="preserve">If the stands are ranked on their economic value, then a table of economic ranks must immediately follow the </w:t>
+      </w:r>
+      <w:proofErr w:type="spellStart"/>
+      <w:r>
+        <w:t>StandRanking</w:t>
+      </w:r>
+      <w:proofErr w:type="spellEnd"/>
+      <w:r>
+        <w:t xml:space="preserve"> </w:t>
+      </w:r>
+      <w:r>
+        <w:t>parameter.  Each row in the table has the economic rank for one species.</w:t>
+      </w:r>
+    </w:p>
+    <w:p>
+      <w:pPr>
+        <w:pStyle w:val="Heading4"/>
+      </w:pPr>
+      <w:r>
+        <w:t>Species column</w:t>
+      </w:r>
+    </w:p>
+    <w:p>
+      <w:pPr>
+        <w:pStyle w:val="textbody"/>
+      </w:pPr>
+      <w:r>
+        <w:t xml:space="preserve">The species’ name must be one of those listed in the species input file (see chapter 5 in the </w:t>
+      </w:r>
+      <w:r>
+        <w:rPr>
+          <w:i/>
+          <w:iCs/>
+        </w:rPr>
+        <w:t>LANDIS-II Model User Guide</w:t>
+      </w:r>
+      <w:r>
+        <w:t>).  The species can appear in any order in the economic rank table.  The table does not need a row for every species.  Any species that is not in the table is assigned the default economic rank of 0.</w:t>
+      </w:r>
+    </w:p>
+    <w:p>
+      <w:pPr>
+        <w:pStyle w:val="Heading4"/>
+      </w:pPr>
+      <w:r>
+        <w:lastRenderedPageBreak/>
+        <w:t>Economic Rank column</w:t>
+      </w:r>
+    </w:p>
+    <w:p>
+      <w:pPr>
+        <w:pStyle w:val="textbody"/>
+      </w:pPr>
+      <w:r>
+        <w:t>This parameter is the species’ economic value (rank).  Value: 0 ≤ integer ≤ 100.</w:t>
+      </w:r>
+    </w:p>
+    <w:p>
+      <w:pPr>
+        <w:pStyle w:val="Heading4"/>
+      </w:pPr>
+      <w:r>
+        <w:t>Minimum Age column</w:t>
+      </w:r>
+    </w:p>
+    <w:p>
+      <w:pPr>
+        <w:pStyle w:val="textbody"/>
+      </w:pPr>
+      <w:r>
+        <w:t>This parameter is the minimum age at which the species has economic value.  Value: integer ≥ 0.</w:t>
+      </w:r>
+    </w:p>
+    <w:p>
+      <w:pPr>
+        <w:pStyle w:val="textbody"/>
+      </w:pPr>
+      <w:r>
+        <w:t>Example:</w:t>
+      </w:r>
+    </w:p>
+    <w:p>
+      <w:pPr>
+        <w:pStyle w:val="textbody"/>
+        <w:spacing w:after="0"/>
+        <w:rPr>
+          <w:rFonts w:ascii="Courier" w:hAnsi="Courier" w:cs="Courier"/>
+        </w:rPr>
+      </w:pPr>
+      <w:r>
+        <w:rPr>
+          <w:rFonts w:ascii="Courier" w:hAnsi="Courier" w:cs="Courier"/>
+          <w:sz w:val="20"/>
+          <w:szCs w:val="20"/>
+        </w:rPr>
+        <w:t xml:space="preserve">      </w:t>
+      </w:r>
+      <w:proofErr w:type="spellStart"/>
+      <w:r>
+        <w:rPr>
+          <w:rFonts w:ascii="Courier" w:hAnsi="Courier" w:cs="Courier"/>
+          <w:sz w:val="20"/>
+          <w:szCs w:val="20"/>
+        </w:rPr>
+        <w:t>StandRanking</w:t>
+      </w:r>
+      <w:proofErr w:type="spellEnd"/>
+      <w:r>
+        <w:rPr>
+          <w:rFonts w:ascii="Courier" w:hAnsi="Courier" w:cs="Courier"/>
+          <w:sz w:val="20"/>
+          <w:szCs w:val="20"/>
+        </w:rPr>
+        <w:t xml:space="preserve">    Economic</w:t>
+      </w:r>
+    </w:p>
+    <w:p>
+      <w:pPr>
+        <w:pStyle w:val="textbody"/>
+        <w:spacing w:after="0"/>
+        <w:rPr>
+          <w:rFonts w:ascii="Courier" w:hAnsi="Courier" w:cs="Courier"/>
+        </w:rPr>
+      </w:pPr>
+      <w:r>
+        <w:rPr>
+          <w:rFonts w:ascii="Courier" w:hAnsi="Courier" w:cs="Courier"/>
+          <w:sz w:val="20"/>
+          <w:szCs w:val="20"/>
+        </w:rPr>
+        <w:t>&gt;</w:t>
+      </w:r>
+      <w:proofErr w:type="gramStart"/>
+      <w:r>
+        <w:rPr>
+          <w:rFonts w:ascii="Courier" w:hAnsi="Courier" w:cs="Courier"/>
+          <w:sz w:val="20"/>
+          <w:szCs w:val="20"/>
+        </w:rPr>
+        <w:t>&gt;  Species</w:t>
+      </w:r>
+      <w:proofErr w:type="gramEnd"/>
+      <w:r>
+        <w:rPr>
+          <w:rFonts w:ascii="Courier" w:hAnsi="Courier" w:cs="Courier"/>
+          <w:sz w:val="20"/>
+          <w:szCs w:val="20"/>
+        </w:rPr>
+        <w:t xml:space="preserve">     Economic Rank   Minimum Age</w:t>
+      </w:r>
+    </w:p>
+    <w:p>
+      <w:pPr>
+        <w:pStyle w:val="textbody"/>
+        <w:spacing w:after="0"/>
+        <w:rPr>
+          <w:rFonts w:ascii="Courier" w:hAnsi="Courier" w:cs="Courier"/>
+        </w:rPr>
+      </w:pPr>
+      <w:r>
+        <w:rPr>
+          <w:rFonts w:ascii="Courier" w:hAnsi="Courier" w:cs="Courier"/>
+          <w:sz w:val="20"/>
+          <w:szCs w:val="20"/>
+        </w:rPr>
+        <w:t>&gt;&gt;  -------     -------------   -----------</w:t>
+      </w:r>
+    </w:p>
+    <w:p>
+      <w:pPr>
+        <w:pStyle w:val="textbody"/>
+        <w:spacing w:after="0"/>
+        <w:ind w:firstLine="288"/>
+        <w:rPr>
+          <w:sz w:val="20"/>
+          <w:szCs w:val="20"/>
+        </w:rPr>
+      </w:pPr>
+      <w:r>
+        <w:rPr>
+          <w:rFonts w:ascii="Courier" w:hAnsi="Courier" w:cs="Courier"/>
+          <w:sz w:val="20"/>
+          <w:szCs w:val="20"/>
+        </w:rPr>
+        <w:t xml:space="preserve">  </w:t>
+      </w:r>
+      <w:proofErr w:type="spellStart"/>
+      <w:proofErr w:type="gramStart"/>
+      <w:r>
+        <w:rPr>
+          <w:rFonts w:ascii="Courier" w:hAnsi="Courier" w:cs="Courier"/>
+          <w:sz w:val="20"/>
+          <w:szCs w:val="20"/>
+        </w:rPr>
+        <w:t>acerrubr</w:t>
+      </w:r>
+      <w:proofErr w:type="spellEnd"/>
+      <w:proofErr w:type="gramEnd"/>
+      <w:r>
+        <w:rPr>
+          <w:rFonts w:ascii="Courier" w:hAnsi="Courier" w:cs="Courier"/>
+          <w:sz w:val="20"/>
+          <w:szCs w:val="20"/>
+        </w:rPr>
+        <w:tab/>
+      </w:r>
+      <w:r>
+        <w:rPr>
+          <w:rFonts w:ascii="Courier" w:hAnsi="Courier" w:cs="Courier"/>
+          <w:sz w:val="20"/>
+          <w:szCs w:val="20"/>
+        </w:rPr>
+        <w:tab/>
+      </w:r>
+      <w:r>
+        <w:rPr>
+          <w:rFonts w:ascii="Courier" w:hAnsi="Courier" w:cs="Courier"/>
+          <w:sz w:val="20"/>
+          <w:szCs w:val="20"/>
+        </w:rPr>
+        <w:t>85</w:t>
+      </w:r>
+      <w:r>
+        <w:rPr>
+          <w:rFonts w:ascii="Courier" w:hAnsi="Courier" w:cs="Courier"/>
+          <w:sz w:val="20"/>
+          <w:szCs w:val="20"/>
+        </w:rPr>
+        <w:tab/>
+      </w:r>
+      <w:r>
+        <w:rPr>
+          <w:rFonts w:ascii="Courier" w:hAnsi="Courier" w:cs="Courier"/>
+          <w:sz w:val="20"/>
+          <w:szCs w:val="20"/>
+        </w:rPr>
+        <w:tab/>
+      </w:r>
+      <w:r>
+        <w:rPr>
+          <w:rFonts w:ascii="Courier" w:hAnsi="Courier" w:cs="Courier"/>
+          <w:sz w:val="20"/>
+          <w:szCs w:val="20"/>
+        </w:rPr>
+        <w:t xml:space="preserve">  </w:t>
+      </w:r>
+      <w:r>
+        <w:rPr>
+          <w:rFonts w:ascii="Courier" w:hAnsi="Courier" w:cs="Courier"/>
+          <w:sz w:val="20"/>
+          <w:szCs w:val="20"/>
+        </w:rPr>
+        <w:t>50</w:t>
+      </w:r>
+    </w:p>
+    <w:p>
+      <w:pPr>
+        <w:pStyle w:val="Heading3"/>
+      </w:pPr>
+      <w:r>
         <w:t>Stand Qualifications</w:t>
       </w:r>
       <w:bookmarkEnd w:id="65"/>
@@ -8832,7 +10171,16 @@
       </w:pPr>
       <w:proofErr w:type="spellStart"/>
       <w:r>
-        <w:t>TimeBetweenHarvests</w:t>
+        <w:t>Time</w:t>
+      </w:r>
+      <w:r>
+        <w:t>SinceLast</w:t>
+      </w:r>
+      <w:r>
+        <w:t>Harvest</w:t>
+      </w:r>
+      <w:r>
+        <w:t>ed</w:t>
       </w:r>
       <w:proofErr w:type="spellEnd"/>
     </w:p>
@@ -8987,7 +10335,14 @@
         <w:rPr>
           <w:color w:val="000000"/>
         </w:rPr>
-        <w:t xml:space="preserve">that can be either true or false for a stand.  The condition is defined by the presence of cohorts within a range of ages for one or more species and a minimum percentage of cells in the stand in which the cohorts </w:t>
+        <w:t xml:space="preserve">that can be either true or false for a stand.  The condition is defined by the </w:t>
+      </w:r>
+      <w:r>
+        <w:rPr>
+          <w:color w:val="000000"/>
+        </w:rPr>
+        <w:lastRenderedPageBreak/>
+        <w:t xml:space="preserve">presence of cohorts within a range of ages for one or more species and a minimum percentage of cells in the stand in which the cohorts </w:t>
       </w:r>
       <w:r>
         <w:rPr>
@@ -9350,7 +10705,6 @@
         <w:rPr>
           <w:color w:val="000000"/>
         </w:rPr>
-        <w:lastRenderedPageBreak/>
         <w:t xml:space="preserve">Species and </w:t>
       </w:r>
       <w:proofErr w:type="spellStart"/>
@@ -9713,381 +11067,8 @@
       <w:pPr>
         <w:pStyle w:val="Heading3"/>
       </w:pPr>
-      <w:bookmarkStart w:id="67" w:name="_Toc282436138"/>
-      <w:proofErr w:type="spellStart"/>
-      <w:r>
-        <w:t>StandRanking</w:t>
-      </w:r>
+      <w:bookmarkStart w:id="69" w:name="_Toc282436140"/>
       <w:bookmarkEnd w:id="66"/>
-      <w:bookmarkEnd w:id="67"/>
-      <w:proofErr w:type="spellEnd"/>
-    </w:p>
-    <w:p>
-      <w:pPr>
-        <w:pStyle w:val="textbody"/>
-      </w:pPr>
-      <w:r>
-        <w:t xml:space="preserve">This parameter indicates which method to use to rank the stands in a management area.  Valid values are </w:t>
-      </w:r>
-      <w:r>
-        <w:rPr>
-          <w:rFonts w:ascii="Courier New" w:hAnsi="Courier New" w:cs="Courier New"/>
-          <w:sz w:val="20"/>
-          <w:szCs w:val="20"/>
-        </w:rPr>
-        <w:t>"Economic"</w:t>
-      </w:r>
-      <w:r>
-        <w:t xml:space="preserve">, </w:t>
-      </w:r>
-      <w:r>
-        <w:rPr>
-          <w:rFonts w:ascii="Courier New" w:hAnsi="Courier New" w:cs="Courier New"/>
-          <w:sz w:val="20"/>
-          <w:szCs w:val="20"/>
-        </w:rPr>
-        <w:t>"</w:t>
-      </w:r>
-      <w:proofErr w:type="spellStart"/>
-      <w:r>
-        <w:rPr>
-          <w:rFonts w:ascii="Courier New" w:hAnsi="Courier New" w:cs="Courier New"/>
-          <w:sz w:val="20"/>
-          <w:szCs w:val="20"/>
-        </w:rPr>
-        <w:t>MaxCohortAge</w:t>
-      </w:r>
-      <w:proofErr w:type="spellEnd"/>
-      <w:r>
-        <w:rPr>
-          <w:rFonts w:ascii="Courier New" w:hAnsi="Courier New" w:cs="Courier New"/>
-          <w:sz w:val="20"/>
-          <w:szCs w:val="20"/>
-        </w:rPr>
-        <w:t>"</w:t>
-      </w:r>
-      <w:r>
-        <w:t xml:space="preserve">, </w:t>
-      </w:r>
-      <w:r>
-        <w:rPr>
-          <w:rFonts w:ascii="Courier New" w:hAnsi="Courier New" w:cs="Courier New"/>
-          <w:sz w:val="20"/>
-          <w:szCs w:val="20"/>
-        </w:rPr>
-        <w:t>"</w:t>
-      </w:r>
-      <w:proofErr w:type="spellStart"/>
-      <w:r>
-        <w:rPr>
-          <w:rFonts w:ascii="Courier New" w:hAnsi="Courier New" w:cs="Courier New"/>
-          <w:sz w:val="20"/>
-          <w:szCs w:val="20"/>
-        </w:rPr>
-        <w:t>RegulateAges</w:t>
-      </w:r>
-      <w:proofErr w:type="spellEnd"/>
-      <w:r>
-        <w:rPr>
-          <w:rFonts w:ascii="Courier New" w:hAnsi="Courier New" w:cs="Courier New"/>
-          <w:sz w:val="20"/>
-          <w:szCs w:val="20"/>
-        </w:rPr>
-        <w:t>"</w:t>
-      </w:r>
-      <w:r>
-        <w:t xml:space="preserve"> </w:t>
-      </w:r>
-      <w:r>
-        <w:t xml:space="preserve">and </w:t>
-      </w:r>
-      <w:r>
-        <w:rPr>
-          <w:rFonts w:ascii="Courier New" w:hAnsi="Courier New" w:cs="Courier New"/>
-          <w:sz w:val="20"/>
-          <w:szCs w:val="20"/>
-        </w:rPr>
-        <w:t>"Random"</w:t>
-      </w:r>
-      <w:r>
-        <w:t>.</w:t>
-      </w:r>
-    </w:p>
-    <w:p>
-      <w:pPr>
-        <w:pStyle w:val="Heading3"/>
-      </w:pPr>
-      <w:bookmarkStart w:id="68" w:name="_Toc282436139"/>
-      <w:r>
-        <w:t>Economic Rank Table</w:t>
-      </w:r>
-      <w:bookmarkEnd w:id="68"/>
-    </w:p>
-    <w:p>
-      <w:pPr>
-        <w:pStyle w:val="textbody"/>
-      </w:pPr>
-      <w:r>
-        <w:t xml:space="preserve">If the stands are ranked on their economic value, then a table of economic ranks must immediately follow the </w:t>
-      </w:r>
-      <w:proofErr w:type="spellStart"/>
-      <w:r>
-        <w:t>StandRanking</w:t>
-      </w:r>
-      <w:proofErr w:type="spellEnd"/>
-      <w:r>
-        <w:t xml:space="preserve"> </w:t>
-      </w:r>
-      <w:r>
-        <w:t>parameter.  Each row in the table has the economic rank for one species.</w:t>
-      </w:r>
-    </w:p>
-    <w:p>
-      <w:pPr>
-        <w:pStyle w:val="Heading4"/>
-      </w:pPr>
-      <w:r>
-        <w:t>Species column</w:t>
-      </w:r>
-    </w:p>
-    <w:p>
-      <w:pPr>
-        <w:pStyle w:val="textbody"/>
-      </w:pPr>
-      <w:r>
-        <w:t xml:space="preserve">The species’ name must be one of those listed in the species input file (see chapter 5 in the </w:t>
-      </w:r>
-      <w:r>
-        <w:rPr>
-          <w:i/>
-          <w:iCs/>
-        </w:rPr>
-        <w:t>LANDIS-II Model User Guide</w:t>
-      </w:r>
-      <w:r>
-        <w:t>).  The species can appear in any order in the economic rank table.  The table does not need a row for every species.  Any species that is not in the table is assigned the default economic rank of 0.</w:t>
-      </w:r>
-    </w:p>
-    <w:p>
-      <w:pPr>
-        <w:pStyle w:val="Heading4"/>
-      </w:pPr>
-      <w:r>
-        <w:t>Economic Rank column</w:t>
-      </w:r>
-    </w:p>
-    <w:p>
-      <w:pPr>
-        <w:pStyle w:val="textbody"/>
-      </w:pPr>
-      <w:r>
-        <w:t>This parameter is the species’ economic value (rank).  Value: 0 ≤ integer ≤ 100.</w:t>
-      </w:r>
-    </w:p>
-    <w:p>
-      <w:pPr>
-        <w:pStyle w:val="Heading4"/>
-      </w:pPr>
-      <w:r>
-        <w:lastRenderedPageBreak/>
-        <w:t>Minimum Age column</w:t>
-      </w:r>
-    </w:p>
-    <w:p>
-      <w:pPr>
-        <w:pStyle w:val="textbody"/>
-      </w:pPr>
-      <w:r>
-        <w:t>This parameter is the minimum age at which the species has economic value.  Value: integer ≥ 0.</w:t>
-      </w:r>
-    </w:p>
-    <w:p>
-      <w:pPr>
-        <w:pStyle w:val="textbody"/>
-      </w:pPr>
-      <w:r>
-        <w:t>Example:</w:t>
-      </w:r>
-    </w:p>
-    <w:p>
-      <w:pPr>
-        <w:pStyle w:val="textbody"/>
-        <w:spacing w:after="0"/>
-        <w:rPr>
-          <w:rFonts w:ascii="Courier" w:hAnsi="Courier" w:cs="Courier"/>
-        </w:rPr>
-      </w:pPr>
-      <w:r>
-        <w:rPr>
-          <w:rFonts w:ascii="Courier" w:hAnsi="Courier" w:cs="Courier"/>
-          <w:sz w:val="20"/>
-          <w:szCs w:val="20"/>
-        </w:rPr>
-        <w:t xml:space="preserve">      </w:t>
-      </w:r>
-      <w:proofErr w:type="spellStart"/>
-      <w:r>
-        <w:rPr>
-          <w:rFonts w:ascii="Courier" w:hAnsi="Courier" w:cs="Courier"/>
-          <w:sz w:val="20"/>
-          <w:szCs w:val="20"/>
-        </w:rPr>
-        <w:t>StandRanking</w:t>
-      </w:r>
-      <w:proofErr w:type="spellEnd"/>
-      <w:r>
-        <w:rPr>
-          <w:rFonts w:ascii="Courier" w:hAnsi="Courier" w:cs="Courier"/>
-          <w:sz w:val="20"/>
-          <w:szCs w:val="20"/>
-        </w:rPr>
-        <w:t xml:space="preserve">    Economic</w:t>
-      </w:r>
-    </w:p>
-    <w:p>
-      <w:pPr>
-        <w:pStyle w:val="textbody"/>
-        <w:spacing w:after="0"/>
-        <w:rPr>
-          <w:rFonts w:ascii="Courier" w:hAnsi="Courier" w:cs="Courier"/>
-        </w:rPr>
-      </w:pPr>
-      <w:r>
-        <w:rPr>
-          <w:rFonts w:ascii="Courier" w:hAnsi="Courier" w:cs="Courier"/>
-          <w:sz w:val="20"/>
-          <w:szCs w:val="20"/>
-        </w:rPr>
-        <w:t>&gt;</w:t>
-      </w:r>
-      <w:proofErr w:type="gramStart"/>
-      <w:r>
-        <w:rPr>
-          <w:rFonts w:ascii="Courier" w:hAnsi="Courier" w:cs="Courier"/>
-          <w:sz w:val="20"/>
-          <w:szCs w:val="20"/>
-        </w:rPr>
-        <w:t>&gt;  Species</w:t>
-      </w:r>
-      <w:proofErr w:type="gramEnd"/>
-      <w:r>
-        <w:rPr>
-          <w:rFonts w:ascii="Courier" w:hAnsi="Courier" w:cs="Courier"/>
-          <w:sz w:val="20"/>
-          <w:szCs w:val="20"/>
-        </w:rPr>
-        <w:t xml:space="preserve">     Economic Rank   Minimum Age</w:t>
-      </w:r>
-    </w:p>
-    <w:p>
-      <w:pPr>
-        <w:pStyle w:val="textbody"/>
-        <w:spacing w:after="0"/>
-        <w:rPr>
-          <w:rFonts w:ascii="Courier" w:hAnsi="Courier" w:cs="Courier"/>
-        </w:rPr>
-      </w:pPr>
-      <w:r>
-        <w:rPr>
-          <w:rFonts w:ascii="Courier" w:hAnsi="Courier" w:cs="Courier"/>
-          <w:sz w:val="20"/>
-          <w:szCs w:val="20"/>
-        </w:rPr>
-        <w:t>&gt;&gt;  -------     -------------   -----------</w:t>
-      </w:r>
-    </w:p>
-    <w:p>
-      <w:pPr>
-        <w:pStyle w:val="textbody"/>
-        <w:spacing w:after="0"/>
-        <w:ind w:firstLine="288"/>
-        <w:rPr>
-          <w:sz w:val="20"/>
-          <w:szCs w:val="20"/>
-        </w:rPr>
-      </w:pPr>
-      <w:r>
-        <w:rPr>
-          <w:rFonts w:ascii="Courier" w:hAnsi="Courier" w:cs="Courier"/>
-          <w:sz w:val="20"/>
-          <w:szCs w:val="20"/>
-        </w:rPr>
-        <w:t xml:space="preserve">  </w:t>
-      </w:r>
-      <w:proofErr w:type="spellStart"/>
-      <w:proofErr w:type="gramStart"/>
-      <w:r>
-        <w:rPr>
-          <w:rFonts w:ascii="Courier" w:hAnsi="Courier" w:cs="Courier"/>
-          <w:sz w:val="20"/>
-          <w:szCs w:val="20"/>
-        </w:rPr>
-        <w:t>acerrubr</w:t>
-      </w:r>
-      <w:proofErr w:type="spellEnd"/>
-      <w:proofErr w:type="gramEnd"/>
-      <w:r>
-        <w:rPr>
-          <w:rFonts w:ascii="Courier" w:hAnsi="Courier" w:cs="Courier"/>
-          <w:sz w:val="20"/>
-          <w:szCs w:val="20"/>
-        </w:rPr>
-        <w:tab/>
-      </w:r>
-      <w:r>
-        <w:rPr>
-          <w:rFonts w:ascii="Courier" w:hAnsi="Courier" w:cs="Courier"/>
-          <w:sz w:val="20"/>
-          <w:szCs w:val="20"/>
-        </w:rPr>
-        <w:tab/>
-      </w:r>
-      <w:r>
-        <w:rPr>
-          <w:rFonts w:ascii="Courier" w:hAnsi="Courier" w:cs="Courier"/>
-          <w:sz w:val="20"/>
-          <w:szCs w:val="20"/>
-        </w:rPr>
-        <w:t>85</w:t>
-      </w:r>
-      <w:r>
-        <w:rPr>
-          <w:rFonts w:ascii="Courier" w:hAnsi="Courier" w:cs="Courier"/>
-          <w:sz w:val="20"/>
-          <w:szCs w:val="20"/>
-        </w:rPr>
-        <w:tab/>
-      </w:r>
-      <w:r>
-        <w:rPr>
-          <w:rFonts w:ascii="Courier" w:hAnsi="Courier" w:cs="Courier"/>
-          <w:sz w:val="20"/>
-          <w:szCs w:val="20"/>
-        </w:rPr>
-        <w:tab/>
-      </w:r>
-      <w:r>
-        <w:rPr>
-          <w:rFonts w:ascii="Courier" w:hAnsi="Courier" w:cs="Courier"/>
-          <w:sz w:val="20"/>
-          <w:szCs w:val="20"/>
-        </w:rPr>
-        <w:t xml:space="preserve">  </w:t>
-      </w:r>
-      <w:r>
-        <w:rPr>
-          <w:rFonts w:ascii="Courier" w:hAnsi="Courier" w:cs="Courier"/>
-          <w:sz w:val="20"/>
-          <w:szCs w:val="20"/>
-        </w:rPr>
-        <w:t>50</w:t>
-      </w:r>
-    </w:p>
-    <w:p>
-      <w:pPr>
-        <w:pStyle w:val="Heading3"/>
-      </w:pPr>
-      <w:bookmarkStart w:id="69" w:name="_Toc282436140"/>
       <w:proofErr w:type="spellStart"/>
       <w:r>
         <w:t>SiteSelection</w:t>
@@ -10315,7 +11296,11 @@
         <w:t>"</w:t>
       </w:r>
       <w:r>
-        <w:t>) or partial stand spreading (</w:t>
+        <w:t xml:space="preserve">) or partial stand spreading </w:t>
+      </w:r>
+      <w:r>
+        <w:lastRenderedPageBreak/>
+        <w:t>(</w:t>
       </w:r>
       <w:r>
         <w:rPr>
@@ -10441,6 +11426,60 @@
       </w:pPr>
       <w:bookmarkStart w:id="70" w:name="_Ref139708716"/>
       <w:bookmarkStart w:id="71" w:name="_Toc282436141"/>
+      <w:r>
+        <w:t>Other Optional Parameters</w:t>
+      </w:r>
+    </w:p>
+    <w:p>
+      <w:pPr>
+        <w:pStyle w:val="textbody"/>
+      </w:pPr>
+      <w:r>
+        <w:t>There are two parameters that do not fall easily into the other categories of behavior (ranking, qualification, site selection, cohort removal).</w:t>
+      </w:r>
+    </w:p>
+    <w:p>
+      <w:pPr>
+        <w:pStyle w:val="Heading4"/>
+        <w:ind w:left="864" w:hanging="864"/>
+      </w:pPr>
+      <w:proofErr w:type="spellStart"/>
+      <w:r>
+        <w:t>MinTimeSinceDamage</w:t>
+      </w:r>
+      <w:proofErr w:type="spellEnd"/>
+    </w:p>
+    <w:p>
+      <w:pPr>
+        <w:pStyle w:val="textbody"/>
+      </w:pPr>
+      <w:r>
+        <w:t>This is a site (cell) qualification whereby you can exclude individual sites within a stand if they have not reached a minimum time since damaged by disturbance, including fire, wind, and insects.</w:t>
+      </w:r>
+    </w:p>
+    <w:p>
+      <w:pPr>
+        <w:pStyle w:val="Heading4"/>
+        <w:ind w:left="864" w:hanging="864"/>
+      </w:pPr>
+      <w:proofErr w:type="spellStart"/>
+      <w:r>
+        <w:t>PreventEstablishment</w:t>
+      </w:r>
+      <w:proofErr w:type="spellEnd"/>
+    </w:p>
+    <w:p>
+      <w:pPr>
+        <w:pStyle w:val="textbody"/>
+      </w:pPr>
+      <w:r>
+        <w:t>This keyword will prevent establishment within all sites selected for harvesting.  However, any remaining cohorts on the site will continue to grow.  The concept is designed to mimic the effects of housing development when sites are fully or partially harvested and do not regenerate back to forest.</w:t>
+      </w:r>
+    </w:p>
+    <w:p>
+      <w:pPr>
+        <w:pStyle w:val="Heading3"/>
+      </w:pPr>
       <w:proofErr w:type="spellStart"/>
       <w:r>
         <w:t>CohortsRemoved</w:t>
@@ -19901,7 +20940,7 @@
         <w:rFonts w:ascii="Arial" w:hAnsi="Arial" w:cs="Arial"/>
         <w:noProof/>
       </w:rPr>
-      <w:t>1</w:t>
+      <w:t>13</w:t>
     </w:r>
     <w:r>
       <w:rPr>

</xml_diff>